<commit_message>
Xamarin create 3 accounts, 1 multisig, get block, betenet/testnet ,
Work in progress, next up is tranasctions form / to and multisig (get block currentlhy does not work if the block has no transactions - bug files in SDK)
</commit_message>
<xml_diff>
--- a/algorandsamples/myjsdemo/chessgameaccounts.docx
+++ b/algorandsamples/myjsdemo/chessgameaccounts.docx
@@ -157,37 +157,152 @@
         <w:spacing w:line="450" w:lineRule="atLeast"/>
         <w:rPr>
           <w:rFonts w:ascii="Menlo" w:hAnsi="Menlo" w:cs="Menlo"/>
+          <w:color w:val="008000"/>
+          <w:sz w:val="18"/>
+          <w:szCs w:val="18"/>
+        </w:rPr>
+      </w:pPr>
+      <w:r>
+        <w:rPr>
+          <w:rFonts w:ascii="Menlo" w:hAnsi="Menlo" w:cs="Menlo"/>
           <w:color w:val="000000"/>
           <w:sz w:val="18"/>
           <w:szCs w:val="18"/>
         </w:rPr>
-      </w:pPr>
-      <w:r>
+        <w:t xml:space="preserve">    </w:t>
+      </w:r>
+      <w:r>
+        <w:rPr>
+          <w:rFonts w:ascii="Menlo" w:hAnsi="Menlo" w:cs="Menlo"/>
+          <w:color w:val="008000"/>
+          <w:sz w:val="18"/>
+          <w:szCs w:val="18"/>
+        </w:rPr>
+        <w:t xml:space="preserve">const port = 9100;  </w:t>
+      </w:r>
+    </w:p>
+    <w:p>
+      <w:pPr>
+        <w:shd w:val="clear" w:color="auto" w:fill="FFFFFF"/>
+        <w:spacing w:line="450" w:lineRule="atLeast"/>
+        <w:rPr>
+          <w:rFonts w:ascii="Menlo" w:hAnsi="Menlo" w:cs="Menlo"/>
+          <w:color w:val="008000"/>
+          <w:sz w:val="18"/>
+          <w:szCs w:val="18"/>
+        </w:rPr>
+      </w:pPr>
+    </w:p>
+    <w:p>
+      <w:pPr>
+        <w:shd w:val="clear" w:color="auto" w:fill="FFFFFF"/>
+        <w:spacing w:line="450" w:lineRule="atLeast"/>
+        <w:rPr>
+          <w:rFonts w:ascii="Menlo" w:hAnsi="Menlo" w:cs="Menlo"/>
+          <w:color w:val="008000"/>
+          <w:sz w:val="18"/>
+          <w:szCs w:val="18"/>
+        </w:rPr>
+      </w:pPr>
+      <w:r>
+        <w:rPr>
+          <w:rFonts w:ascii="Menlo" w:hAnsi="Menlo" w:cs="Menlo"/>
+          <w:color w:val="008000"/>
+          <w:sz w:val="18"/>
+          <w:szCs w:val="18"/>
+        </w:rPr>
+        <w:t>or sandbox</w:t>
+      </w:r>
+    </w:p>
+    <w:p>
+      <w:pPr>
+        <w:shd w:val="clear" w:color="auto" w:fill="FFFFFF"/>
+        <w:spacing w:line="450" w:lineRule="atLeast"/>
+        <w:rPr>
+          <w:rFonts w:ascii="Menlo" w:hAnsi="Menlo" w:cs="Menlo"/>
+          <w:color w:val="008000"/>
+          <w:sz w:val="18"/>
+          <w:szCs w:val="18"/>
+        </w:rPr>
+      </w:pPr>
+      <w:r>
+        <w:rPr>
+          <w:rFonts w:ascii="Menlo" w:hAnsi="Menlo" w:cs="Menlo"/>
+          <w:color w:val="008000"/>
+          <w:sz w:val="18"/>
+          <w:szCs w:val="18"/>
+        </w:rPr>
+        <w:t xml:space="preserve">    const token = "aaaaaaaaaaaaaaaaaaaaaaaaaaaaaaaaaaaaaaaaaaaaaaaaaaaaaaaaaaaaaaaa";</w:t>
+      </w:r>
+    </w:p>
+    <w:p>
+      <w:pPr>
+        <w:shd w:val="clear" w:color="auto" w:fill="FFFFFF"/>
+        <w:spacing w:line="450" w:lineRule="atLeast"/>
+        <w:rPr>
+          <w:rFonts w:ascii="Menlo" w:hAnsi="Menlo" w:cs="Menlo"/>
+          <w:color w:val="008000"/>
+          <w:sz w:val="18"/>
+          <w:szCs w:val="18"/>
+        </w:rPr>
+      </w:pPr>
+      <w:r>
+        <w:rPr>
+          <w:rFonts w:ascii="Menlo" w:hAnsi="Menlo" w:cs="Menlo"/>
+          <w:color w:val="008000"/>
+          <w:sz w:val="18"/>
+          <w:szCs w:val="18"/>
+        </w:rPr>
+        <w:t xml:space="preserve">    const server = "http://localhost";</w:t>
+      </w:r>
+    </w:p>
+    <w:p>
+      <w:pPr>
+        <w:shd w:val="clear" w:color="auto" w:fill="FFFFFF"/>
+        <w:spacing w:line="450" w:lineRule="atLeast"/>
+        <w:rPr>
+          <w:rFonts w:ascii="Menlo" w:hAnsi="Menlo" w:cs="Menlo"/>
+          <w:color w:val="008000"/>
+          <w:sz w:val="18"/>
+          <w:szCs w:val="18"/>
+        </w:rPr>
+      </w:pPr>
+      <w:r>
+        <w:rPr>
+          <w:rFonts w:ascii="Menlo" w:hAnsi="Menlo" w:cs="Menlo"/>
+          <w:color w:val="008000"/>
+          <w:sz w:val="18"/>
+          <w:szCs w:val="18"/>
+        </w:rPr>
+        <w:t xml:space="preserve">    const port = 4001;</w:t>
+      </w:r>
+    </w:p>
+    <w:p>
+      <w:pPr>
+        <w:shd w:val="clear" w:color="auto" w:fill="FFFFFF"/>
+        <w:spacing w:line="450" w:lineRule="atLeast"/>
         <w:rPr>
           <w:rFonts w:ascii="Menlo" w:hAnsi="Menlo" w:cs="Menlo"/>
           <w:color w:val="000000"/>
           <w:sz w:val="18"/>
           <w:szCs w:val="18"/>
         </w:rPr>
-        <w:t xml:space="preserve">    </w:t>
-      </w:r>
-      <w:r>
-        <w:rPr>
-          <w:rFonts w:ascii="Menlo" w:hAnsi="Menlo" w:cs="Menlo"/>
-          <w:color w:val="008000"/>
-          <w:sz w:val="18"/>
-          <w:szCs w:val="18"/>
-        </w:rPr>
-        <w:t xml:space="preserve">const port = 9100;  </w:t>
-      </w:r>
-    </w:p>
-    <w:p>
-      <w:pPr>
-        <w:rPr>
-          <w:b/>
-          <w:bCs/>
-        </w:rPr>
-      </w:pPr>
+      </w:pPr>
+    </w:p>
+    <w:p>
+      <w:pPr>
+        <w:rPr>
+          <w:b/>
+          <w:bCs/>
+        </w:rPr>
+      </w:pPr>
+      <w:r>
+        <w:rPr>
+          <w:b/>
+          <w:bCs/>
+        </w:rPr>
+        <w:t>Use these to restore (they have funds)</w:t>
+      </w:r>
     </w:p>
     <w:p>
       <w:pPr>

</xml_diff>